<commit_message>
twpi counting and update notes
</commit_message>
<xml_diff>
--- a/notes/OFFTR XT.docx
+++ b/notes/OFFTR XT.docx
@@ -306,6 +306,322 @@
       </w:r>
     </w:p>
     <w:p/>
+    <w:p>
+      <w:r>
+        <w:br w:type="page"/>
+      </w:r>
+    </w:p>
+    <w:p>
+      <w:pPr>
+        <w:rPr>
+          <w:b/>
+          <w:bCs/>
+        </w:rPr>
+      </w:pPr>
+      <w:r>
+        <w:rPr>
+          <w:b/>
+          <w:bCs/>
+        </w:rPr>
+        <w:lastRenderedPageBreak/>
+        <w:t>Crossing System Example Case</w:t>
+      </w:r>
+    </w:p>
+    <w:p>
+      <w:pPr>
+        <w:pStyle w:val="ListParagraph"/>
+        <w:numPr>
+          <w:ilvl w:val="0"/>
+          <w:numId w:val="6"/>
+        </w:numPr>
+      </w:pPr>
+      <w:r>
+        <w:t>Selling order match with existing buying order</w:t>
+      </w:r>
+      <w:r>
+        <w:t xml:space="preserve"> on the crossing system, </w:t>
+      </w:r>
+      <w:r>
+        <w:t>on the best midpoint (half of price step)</w:t>
+      </w:r>
+      <w:r>
+        <w:t xml:space="preserve">. The selling order never exists on </w:t>
+      </w:r>
+      <w:r>
+        <w:t xml:space="preserve">market </w:t>
+      </w:r>
+      <w:r>
+        <w:t>trading platform.</w:t>
+      </w:r>
+    </w:p>
+    <w:p>
+      <w:pPr>
+        <w:pStyle w:val="ListParagraph"/>
+        <w:ind w:left="360"/>
+        <w:rPr>
+          <w:b/>
+          <w:bCs/>
+        </w:rPr>
+      </w:pPr>
+      <w:r>
+        <w:rPr>
+          <w:b/>
+          <w:bCs/>
+        </w:rPr>
+        <w:drawing>
+          <wp:inline distT="0" distB="0" distL="0" distR="0" wp14:anchorId="1A471116" wp14:editId="19A8E7F7">
+            <wp:extent cx="4501355" cy="1543507"/>
+            <wp:effectExtent l="0" t="0" r="0" b="0"/>
+            <wp:docPr id="774172972" name="Picture 1" descr="A screenshot of a white text&#10;&#10;Description automatically generated"/>
+            <wp:cNvGraphicFramePr>
+              <a:graphicFrameLocks xmlns:a="http://schemas.openxmlformats.org/drawingml/2006/main" noChangeAspect="1"/>
+            </wp:cNvGraphicFramePr>
+            <a:graphic xmlns:a="http://schemas.openxmlformats.org/drawingml/2006/main">
+              <a:graphicData uri="http://schemas.openxmlformats.org/drawingml/2006/picture">
+                <pic:pic xmlns:pic="http://schemas.openxmlformats.org/drawingml/2006/picture">
+                  <pic:nvPicPr>
+                    <pic:cNvPr id="774172972" name="Picture 1" descr="A screenshot of a white text&#10;&#10;Description automatically generated"/>
+                    <pic:cNvPicPr/>
+                  </pic:nvPicPr>
+                  <pic:blipFill>
+                    <a:blip r:embed="rId5"/>
+                    <a:stretch>
+                      <a:fillRect/>
+                    </a:stretch>
+                  </pic:blipFill>
+                  <pic:spPr>
+                    <a:xfrm>
+                      <a:off x="0" y="0"/>
+                      <a:ext cx="4524456" cy="1551428"/>
+                    </a:xfrm>
+                    <a:prstGeom prst="rect">
+                      <a:avLst/>
+                    </a:prstGeom>
+                  </pic:spPr>
+                </pic:pic>
+              </a:graphicData>
+            </a:graphic>
+          </wp:inline>
+        </w:drawing>
+      </w:r>
+    </w:p>
+    <w:p>
+      <w:pPr>
+        <w:pStyle w:val="ListParagraph"/>
+        <w:numPr>
+          <w:ilvl w:val="0"/>
+          <w:numId w:val="6"/>
+        </w:numPr>
+      </w:pPr>
+      <w:r>
+        <w:t>Selling order match with existing buying order on the crossing system after amendment. In ASX market platform, the amendment is notified as CANCEL because after the amendment it match</w:t>
+      </w:r>
+      <w:r>
+        <w:t>es</w:t>
+      </w:r>
+      <w:r>
+        <w:t xml:space="preserve"> the order from crossing system</w:t>
+      </w:r>
+      <w:r>
+        <w:t xml:space="preserve"> (amendment never exists on market)</w:t>
+      </w:r>
+    </w:p>
+    <w:p>
+      <w:pPr>
+        <w:pStyle w:val="ListParagraph"/>
+        <w:ind w:left="360"/>
+      </w:pPr>
+      <w:r>
+        <w:drawing>
+          <wp:inline distT="0" distB="0" distL="0" distR="0" wp14:anchorId="0F1AF3E8" wp14:editId="4EE913B3">
+            <wp:extent cx="4598308" cy="2282342"/>
+            <wp:effectExtent l="0" t="0" r="0" b="3810"/>
+            <wp:docPr id="1697171576" name="Picture 1" descr="A screenshot of a list of numbers&#10;&#10;Description automatically generated"/>
+            <wp:cNvGraphicFramePr>
+              <a:graphicFrameLocks xmlns:a="http://schemas.openxmlformats.org/drawingml/2006/main" noChangeAspect="1"/>
+            </wp:cNvGraphicFramePr>
+            <a:graphic xmlns:a="http://schemas.openxmlformats.org/drawingml/2006/main">
+              <a:graphicData uri="http://schemas.openxmlformats.org/drawingml/2006/picture">
+                <pic:pic xmlns:pic="http://schemas.openxmlformats.org/drawingml/2006/picture">
+                  <pic:nvPicPr>
+                    <pic:cNvPr id="1697171576" name="Picture 1" descr="A screenshot of a list of numbers&#10;&#10;Description automatically generated"/>
+                    <pic:cNvPicPr/>
+                  </pic:nvPicPr>
+                  <pic:blipFill>
+                    <a:blip r:embed="rId6"/>
+                    <a:stretch>
+                      <a:fillRect/>
+                    </a:stretch>
+                  </pic:blipFill>
+                  <pic:spPr>
+                    <a:xfrm>
+                      <a:off x="0" y="0"/>
+                      <a:ext cx="4610784" cy="2288534"/>
+                    </a:xfrm>
+                    <a:prstGeom prst="rect">
+                      <a:avLst/>
+                    </a:prstGeom>
+                  </pic:spPr>
+                </pic:pic>
+              </a:graphicData>
+            </a:graphic>
+          </wp:inline>
+        </w:drawing>
+      </w:r>
+    </w:p>
+    <w:p>
+      <w:pPr>
+        <w:pStyle w:val="ListParagraph"/>
+        <w:numPr>
+          <w:ilvl w:val="0"/>
+          <w:numId w:val="6"/>
+        </w:numPr>
+      </w:pPr>
+      <w:r>
+        <w:t>Crossing cannot</w:t>
+      </w:r>
+      <w:r>
+        <w:t xml:space="preserve"> happen if the price is under day-low or above day-high</w:t>
+      </w:r>
+    </w:p>
+    <w:p>
+      <w:pPr>
+        <w:pStyle w:val="ListParagraph"/>
+        <w:ind w:left="360"/>
+      </w:pPr>
+      <w:r>
+        <w:drawing>
+          <wp:inline distT="0" distB="0" distL="0" distR="0" wp14:anchorId="78B715DB" wp14:editId="6E7DCEA9">
+            <wp:extent cx="4667098" cy="1331166"/>
+            <wp:effectExtent l="0" t="0" r="635" b="2540"/>
+            <wp:docPr id="1206205121" name="Picture 1" descr="A white background with black text&#10;&#10;Description automatically generated"/>
+            <wp:cNvGraphicFramePr>
+              <a:graphicFrameLocks xmlns:a="http://schemas.openxmlformats.org/drawingml/2006/main" noChangeAspect="1"/>
+            </wp:cNvGraphicFramePr>
+            <a:graphic xmlns:a="http://schemas.openxmlformats.org/drawingml/2006/main">
+              <a:graphicData uri="http://schemas.openxmlformats.org/drawingml/2006/picture">
+                <pic:pic xmlns:pic="http://schemas.openxmlformats.org/drawingml/2006/picture">
+                  <pic:nvPicPr>
+                    <pic:cNvPr id="1206205121" name="Picture 1" descr="A white background with black text&#10;&#10;Description automatically generated"/>
+                    <pic:cNvPicPr/>
+                  </pic:nvPicPr>
+                  <pic:blipFill>
+                    <a:blip r:embed="rId7"/>
+                    <a:stretch>
+                      <a:fillRect/>
+                    </a:stretch>
+                  </pic:blipFill>
+                  <pic:spPr>
+                    <a:xfrm>
+                      <a:off x="0" y="0"/>
+                      <a:ext cx="4691844" cy="1338224"/>
+                    </a:xfrm>
+                    <a:prstGeom prst="rect">
+                      <a:avLst/>
+                    </a:prstGeom>
+                  </pic:spPr>
+                </pic:pic>
+              </a:graphicData>
+            </a:graphic>
+          </wp:inline>
+        </w:drawing>
+      </w:r>
+    </w:p>
+    <w:p>
+      <w:pPr>
+        <w:pStyle w:val="ListParagraph"/>
+        <w:ind w:left="360"/>
+      </w:pPr>
+      <w:r>
+        <w:drawing>
+          <wp:inline distT="0" distB="0" distL="0" distR="0" wp14:anchorId="04F2AA94" wp14:editId="2651CF5C">
+            <wp:extent cx="4681728" cy="780288"/>
+            <wp:effectExtent l="0" t="0" r="5080" b="1270"/>
+            <wp:docPr id="744809561" name="Picture 1" descr="A black text on a white background&#10;&#10;Description automatically generated"/>
+            <wp:cNvGraphicFramePr>
+              <a:graphicFrameLocks xmlns:a="http://schemas.openxmlformats.org/drawingml/2006/main" noChangeAspect="1"/>
+            </wp:cNvGraphicFramePr>
+            <a:graphic xmlns:a="http://schemas.openxmlformats.org/drawingml/2006/main">
+              <a:graphicData uri="http://schemas.openxmlformats.org/drawingml/2006/picture">
+                <pic:pic xmlns:pic="http://schemas.openxmlformats.org/drawingml/2006/picture">
+                  <pic:nvPicPr>
+                    <pic:cNvPr id="744809561" name="Picture 1" descr="A black text on a white background&#10;&#10;Description automatically generated"/>
+                    <pic:cNvPicPr/>
+                  </pic:nvPicPr>
+                  <pic:blipFill>
+                    <a:blip r:embed="rId8"/>
+                    <a:stretch>
+                      <a:fillRect/>
+                    </a:stretch>
+                  </pic:blipFill>
+                  <pic:spPr>
+                    <a:xfrm>
+                      <a:off x="0" y="0"/>
+                      <a:ext cx="4714749" cy="785792"/>
+                    </a:xfrm>
+                    <a:prstGeom prst="rect">
+                      <a:avLst/>
+                    </a:prstGeom>
+                  </pic:spPr>
+                </pic:pic>
+              </a:graphicData>
+            </a:graphic>
+          </wp:inline>
+        </w:drawing>
+      </w:r>
+    </w:p>
+    <w:p>
+      <w:pPr>
+        <w:pStyle w:val="ListParagraph"/>
+        <w:ind w:left="360"/>
+      </w:pPr>
+      <w:r>
+        <w:t>The crossing system check every 30 seconds if there is movement on the day-low and day-high</w:t>
+      </w:r>
+    </w:p>
+    <w:p>
+      <w:pPr>
+        <w:pStyle w:val="ListParagraph"/>
+        <w:ind w:left="360"/>
+      </w:pPr>
+      <w:r>
+        <w:drawing>
+          <wp:inline distT="0" distB="0" distL="0" distR="0" wp14:anchorId="125A8E77" wp14:editId="5685666E">
+            <wp:extent cx="4707247" cy="1097280"/>
+            <wp:effectExtent l="0" t="0" r="0" b="7620"/>
+            <wp:docPr id="461811058" name="Picture 1"/>
+            <wp:cNvGraphicFramePr>
+              <a:graphicFrameLocks xmlns:a="http://schemas.openxmlformats.org/drawingml/2006/main" noChangeAspect="1"/>
+            </wp:cNvGraphicFramePr>
+            <a:graphic xmlns:a="http://schemas.openxmlformats.org/drawingml/2006/main">
+              <a:graphicData uri="http://schemas.openxmlformats.org/drawingml/2006/picture">
+                <pic:pic xmlns:pic="http://schemas.openxmlformats.org/drawingml/2006/picture">
+                  <pic:nvPicPr>
+                    <pic:cNvPr id="461811058" name=""/>
+                    <pic:cNvPicPr/>
+                  </pic:nvPicPr>
+                  <pic:blipFill>
+                    <a:blip r:embed="rId9"/>
+                    <a:stretch>
+                      <a:fillRect/>
+                    </a:stretch>
+                  </pic:blipFill>
+                  <pic:spPr>
+                    <a:xfrm>
+                      <a:off x="0" y="0"/>
+                      <a:ext cx="4747843" cy="1106743"/>
+                    </a:xfrm>
+                    <a:prstGeom prst="rect">
+                      <a:avLst/>
+                    </a:prstGeom>
+                  </pic:spPr>
+                </pic:pic>
+              </a:graphicData>
+            </a:graphic>
+          </wp:inline>
+        </w:drawing>
+      </w:r>
+    </w:p>
     <w:sectPr>
       <w:pgSz w:w="11906" w:h="16838"/>
       <w:pgMar w:top="1440" w:right="1440" w:bottom="1440" w:left="1440" w:header="708" w:footer="708" w:gutter="0"/>
@@ -432,6 +748,95 @@
     </w:lvl>
   </w:abstractNum>
   <w:abstractNum w:abstractNumId="1" w15:restartNumberingAfterBreak="0">
+    <w:nsid w:val="1C064D09"/>
+    <w:multiLevelType w:val="hybridMultilevel"/>
+    <w:tmpl w:val="3FE465AC"/>
+    <w:lvl w:ilvl="0" w:tplc="3809000F">
+      <w:start w:val="1"/>
+      <w:numFmt w:val="decimal"/>
+      <w:lvlText w:val="%1."/>
+      <w:lvlJc w:val="left"/>
+      <w:pPr>
+        <w:ind w:left="360" w:hanging="360"/>
+      </w:pPr>
+      <w:rPr>
+        <w:rFonts w:hint="default"/>
+      </w:rPr>
+    </w:lvl>
+    <w:lvl w:ilvl="1" w:tplc="38090019" w:tentative="1">
+      <w:start w:val="1"/>
+      <w:numFmt w:val="lowerLetter"/>
+      <w:lvlText w:val="%2."/>
+      <w:lvlJc w:val="left"/>
+      <w:pPr>
+        <w:ind w:left="1080" w:hanging="360"/>
+      </w:pPr>
+    </w:lvl>
+    <w:lvl w:ilvl="2" w:tplc="3809001B" w:tentative="1">
+      <w:start w:val="1"/>
+      <w:numFmt w:val="lowerRoman"/>
+      <w:lvlText w:val="%3."/>
+      <w:lvlJc w:val="right"/>
+      <w:pPr>
+        <w:ind w:left="1800" w:hanging="180"/>
+      </w:pPr>
+    </w:lvl>
+    <w:lvl w:ilvl="3" w:tplc="3809000F" w:tentative="1">
+      <w:start w:val="1"/>
+      <w:numFmt w:val="decimal"/>
+      <w:lvlText w:val="%4."/>
+      <w:lvlJc w:val="left"/>
+      <w:pPr>
+        <w:ind w:left="2520" w:hanging="360"/>
+      </w:pPr>
+    </w:lvl>
+    <w:lvl w:ilvl="4" w:tplc="38090019" w:tentative="1">
+      <w:start w:val="1"/>
+      <w:numFmt w:val="lowerLetter"/>
+      <w:lvlText w:val="%5."/>
+      <w:lvlJc w:val="left"/>
+      <w:pPr>
+        <w:ind w:left="3240" w:hanging="360"/>
+      </w:pPr>
+    </w:lvl>
+    <w:lvl w:ilvl="5" w:tplc="3809001B" w:tentative="1">
+      <w:start w:val="1"/>
+      <w:numFmt w:val="lowerRoman"/>
+      <w:lvlText w:val="%6."/>
+      <w:lvlJc w:val="right"/>
+      <w:pPr>
+        <w:ind w:left="3960" w:hanging="180"/>
+      </w:pPr>
+    </w:lvl>
+    <w:lvl w:ilvl="6" w:tplc="3809000F" w:tentative="1">
+      <w:start w:val="1"/>
+      <w:numFmt w:val="decimal"/>
+      <w:lvlText w:val="%7."/>
+      <w:lvlJc w:val="left"/>
+      <w:pPr>
+        <w:ind w:left="4680" w:hanging="360"/>
+      </w:pPr>
+    </w:lvl>
+    <w:lvl w:ilvl="7" w:tplc="38090019" w:tentative="1">
+      <w:start w:val="1"/>
+      <w:numFmt w:val="lowerLetter"/>
+      <w:lvlText w:val="%8."/>
+      <w:lvlJc w:val="left"/>
+      <w:pPr>
+        <w:ind w:left="5400" w:hanging="360"/>
+      </w:pPr>
+    </w:lvl>
+    <w:lvl w:ilvl="8" w:tplc="3809001B" w:tentative="1">
+      <w:start w:val="1"/>
+      <w:numFmt w:val="lowerRoman"/>
+      <w:lvlText w:val="%9."/>
+      <w:lvlJc w:val="right"/>
+      <w:pPr>
+        <w:ind w:left="6120" w:hanging="180"/>
+      </w:pPr>
+    </w:lvl>
+  </w:abstractNum>
+  <w:abstractNum w:abstractNumId="2" w15:restartNumberingAfterBreak="0">
     <w:nsid w:val="2B2B5101"/>
     <w:multiLevelType w:val="hybridMultilevel"/>
     <w:tmpl w:val="C93CB05A"/>
@@ -543,7 +948,7 @@
       </w:rPr>
     </w:lvl>
   </w:abstractNum>
-  <w:abstractNum w:abstractNumId="2" w15:restartNumberingAfterBreak="0">
+  <w:abstractNum w:abstractNumId="3" w15:restartNumberingAfterBreak="0">
     <w:nsid w:val="5D9606E7"/>
     <w:multiLevelType w:val="hybridMultilevel"/>
     <w:tmpl w:val="C0ECC16E"/>
@@ -656,7 +1061,7 @@
       </w:rPr>
     </w:lvl>
   </w:abstractNum>
-  <w:abstractNum w:abstractNumId="3" w15:restartNumberingAfterBreak="0">
+  <w:abstractNum w:abstractNumId="4" w15:restartNumberingAfterBreak="0">
     <w:nsid w:val="684A21DB"/>
     <w:multiLevelType w:val="hybridMultilevel"/>
     <w:tmpl w:val="F95837BE"/>
@@ -769,7 +1174,7 @@
       </w:rPr>
     </w:lvl>
   </w:abstractNum>
-  <w:abstractNum w:abstractNumId="4" w15:restartNumberingAfterBreak="0">
+  <w:abstractNum w:abstractNumId="5" w15:restartNumberingAfterBreak="0">
     <w:nsid w:val="6C8E438F"/>
     <w:multiLevelType w:val="hybridMultilevel"/>
     <w:tmpl w:val="F54E5ED2"/>
@@ -883,18 +1288,21 @@
     </w:lvl>
   </w:abstractNum>
   <w:num w:numId="1" w16cid:durableId="314457197">
-    <w:abstractNumId w:val="3"/>
+    <w:abstractNumId w:val="4"/>
   </w:num>
   <w:num w:numId="2" w16cid:durableId="581179536">
     <w:abstractNumId w:val="0"/>
   </w:num>
   <w:num w:numId="3" w16cid:durableId="1616985310">
+    <w:abstractNumId w:val="3"/>
+  </w:num>
+  <w:num w:numId="4" w16cid:durableId="194582748">
+    <w:abstractNumId w:val="5"/>
+  </w:num>
+  <w:num w:numId="5" w16cid:durableId="1807234906">
     <w:abstractNumId w:val="2"/>
   </w:num>
-  <w:num w:numId="4" w16cid:durableId="194582748">
-    <w:abstractNumId w:val="4"/>
-  </w:num>
-  <w:num w:numId="5" w16cid:durableId="1807234906">
+  <w:num w:numId="6" w16cid:durableId="332026635">
     <w:abstractNumId w:val="1"/>
   </w:num>
 </w:numbering>

</xml_diff>